<commit_message>
modified result table template
</commit_message>
<xml_diff>
--- a/public/composite-result-template.docx
+++ b/public/composite-result-template.docx
@@ -4,129 +4,11 @@
   <w:body>
     <w:p>
       <w:pPr>
-        <w:pBdr>
-          <w:top w:val="nil"/>
-          <w:left w:val="nil"/>
-          <w:bottom w:val="nil"/>
-          <w:right w:val="nil"/>
-          <w:between w:val="nil"/>
-        </w:pBdr>
         <w:spacing w:after="0"/>
-        <w:ind w:left="720"/>
-        <w:rPr>
-          <w:color w:val="000000"/>
-          <w:sz w:val="24"/>
-          <w:szCs w:val="24"/>
-        </w:rPr>
-      </w:pPr>
-      <w:r>
-        <w:rPr>
-          <w:noProof/>
-          <w:lang w:val="en-US"/>
-        </w:rPr>
-        <w:drawing>
-          <wp:anchor distT="0" distB="0" distL="0" distR="0" simplePos="0" relativeHeight="251658240" behindDoc="1" locked="0" layoutInCell="1" hidden="0" allowOverlap="1" wp14:anchorId="4E5B2DC1" wp14:editId="1AF728EC">
-            <wp:simplePos x="0" y="0"/>
-            <wp:positionH relativeFrom="column">
-              <wp:posOffset>2705100</wp:posOffset>
-            </wp:positionH>
-            <wp:positionV relativeFrom="paragraph">
-              <wp:posOffset>11430</wp:posOffset>
-            </wp:positionV>
-            <wp:extent cx="2819400" cy="1152525"/>
-            <wp:effectExtent l="0" t="0" r="0" b="0"/>
-            <wp:wrapNone/>
-            <wp:docPr id="4" name="image1.jpg" descr="C:\Users\IKE ROMANUS EBERE\Desktop\GUU LOGO.jpg"/>
-            <wp:cNvGraphicFramePr/>
-            <a:graphic xmlns:a="http://schemas.openxmlformats.org/drawingml/2006/main">
-              <a:graphicData uri="http://schemas.openxmlformats.org/drawingml/2006/picture">
-                <pic:pic xmlns:pic="http://schemas.openxmlformats.org/drawingml/2006/picture">
-                  <pic:nvPicPr>
-                    <pic:cNvPr id="0" name="image1.jpg" descr="C:\Users\IKE ROMANUS EBERE\Desktop\GUU LOGO.jpg"/>
-                    <pic:cNvPicPr preferRelativeResize="0"/>
-                  </pic:nvPicPr>
-                  <pic:blipFill>
-                    <a:blip r:embed="rId5"/>
-                    <a:srcRect/>
-                    <a:stretch>
-                      <a:fillRect/>
-                    </a:stretch>
-                  </pic:blipFill>
-                  <pic:spPr>
-                    <a:xfrm>
-                      <a:off x="0" y="0"/>
-                      <a:ext cx="2819400" cy="1152525"/>
-                    </a:xfrm>
-                    <a:prstGeom prst="rect">
-                      <a:avLst/>
-                    </a:prstGeom>
-                    <a:ln/>
-                  </pic:spPr>
-                </pic:pic>
-              </a:graphicData>
-            </a:graphic>
-          </wp:anchor>
-        </w:drawing>
-      </w:r>
-    </w:p>
-    <w:p>
-      <w:pPr>
-        <w:pBdr>
-          <w:top w:val="nil"/>
-          <w:left w:val="nil"/>
-          <w:bottom w:val="nil"/>
-          <w:right w:val="nil"/>
-          <w:between w:val="nil"/>
-        </w:pBdr>
-        <w:spacing w:after="0"/>
-        <w:ind w:left="720"/>
-        <w:rPr>
-          <w:color w:val="000000"/>
-          <w:sz w:val="24"/>
-          <w:szCs w:val="24"/>
-        </w:rPr>
-      </w:pPr>
-    </w:p>
-    <w:p>
-      <w:pPr>
-        <w:pBdr>
-          <w:top w:val="nil"/>
-          <w:left w:val="nil"/>
-          <w:bottom w:val="nil"/>
-          <w:right w:val="nil"/>
-          <w:between w:val="nil"/>
-        </w:pBdr>
-        <w:spacing w:after="0"/>
-        <w:ind w:left="720"/>
-        <w:rPr>
-          <w:color w:val="000000"/>
-          <w:sz w:val="24"/>
-          <w:szCs w:val="24"/>
-        </w:rPr>
-      </w:pPr>
-    </w:p>
-    <w:p>
-      <w:pPr>
-        <w:pBdr>
-          <w:top w:val="nil"/>
-          <w:left w:val="nil"/>
-          <w:bottom w:val="nil"/>
-          <w:right w:val="nil"/>
-          <w:between w:val="nil"/>
-        </w:pBdr>
-        <w:spacing w:after="0"/>
-        <w:ind w:left="720"/>
-        <w:rPr>
-          <w:color w:val="000000"/>
-          <w:sz w:val="24"/>
-          <w:szCs w:val="24"/>
-        </w:rPr>
-      </w:pPr>
-    </w:p>
-    <w:p>
-      <w:pPr>
-        <w:spacing w:after="0"/>
-        <w:rPr>
+        <w:jc w:val="center"/>
+        <w:rPr>
+          <w:del w:id="0" w:author="Microsoft Office User" w:date="2023-03-31T10:09:00Z"/>
+          <w:i/>
           <w:sz w:val="24"/>
           <w:szCs w:val="24"/>
         </w:rPr>
@@ -137,18 +19,18 @@
         <w:spacing w:after="0"/>
         <w:jc w:val="center"/>
         <w:rPr>
-          <w:i/>
+          <w:b/>
           <w:sz w:val="24"/>
           <w:szCs w:val="24"/>
         </w:rPr>
       </w:pPr>
       <w:r>
         <w:rPr>
-          <w:i/>
+          <w:b/>
           <w:sz w:val="24"/>
           <w:szCs w:val="24"/>
         </w:rPr>
-        <w:t>…Knowledge for tomorrow</w:t>
+        <w:t>COMPOSITE RESULT SHEET</w:t>
       </w:r>
     </w:p>
     <w:p>
@@ -167,7 +49,35 @@
           <w:sz w:val="24"/>
           <w:szCs w:val="24"/>
         </w:rPr>
-        <w:t>COMPOSITE RESULT SHEET</w:t>
+        <w:t xml:space="preserve">2021/2022 </w:t>
+      </w:r>
+      <w:ins w:id="1" w:author="Microsoft Office User" w:date="2023-03-31T10:08:00Z">
+        <w:r>
+          <w:rPr>
+            <w:b/>
+            <w:sz w:val="24"/>
+            <w:szCs w:val="24"/>
+          </w:rPr>
+          <w:t>FIRST</w:t>
+        </w:r>
+      </w:ins>
+      <w:del w:id="2" w:author="Microsoft Office User" w:date="2023-03-31T10:08:00Z">
+        <w:r>
+          <w:rPr>
+            <w:b/>
+            <w:sz w:val="24"/>
+            <w:szCs w:val="24"/>
+          </w:rPr>
+          <w:delText>HARMATTAN</w:delText>
+        </w:r>
+      </w:del>
+      <w:r>
+        <w:rPr>
+          <w:b/>
+          <w:sz w:val="24"/>
+          <w:szCs w:val="24"/>
+        </w:rPr>
+        <w:t xml:space="preserve"> SEMESTER EXAMINATION</w:t>
       </w:r>
     </w:p>
     <w:p>
@@ -186,46 +96,37 @@
           <w:sz w:val="24"/>
           <w:szCs w:val="24"/>
         </w:rPr>
-        <w:t>2021/2022 HARMATTAN SEMESTER EXAMINATION</w:t>
-      </w:r>
+        <w:t>B.SC.</w:t>
+      </w:r>
+      <w:r>
+        <w:rPr>
+          <w:b/>
+          <w:sz w:val="24"/>
+          <w:szCs w:val="24"/>
+        </w:rPr>
+        <w:t xml:space="preserve"> COMPUTER SCIENCE</w:t>
+      </w:r>
+      <w:bookmarkStart w:id="3" w:name="_GoBack"/>
+      <w:bookmarkEnd w:id="3"/>
     </w:p>
     <w:p>
       <w:pPr>
         <w:spacing w:after="0"/>
-        <w:jc w:val="center"/>
-        <w:rPr>
-          <w:b/>
-          <w:sz w:val="24"/>
-          <w:szCs w:val="24"/>
-        </w:rPr>
-      </w:pPr>
-      <w:r>
-        <w:rPr>
-          <w:b/>
-          <w:sz w:val="24"/>
-          <w:szCs w:val="24"/>
-        </w:rPr>
-        <w:t>B.SC: COMPUTER SCIENCE</w:t>
-      </w:r>
-    </w:p>
-    <w:p>
-      <w:pPr>
-        <w:spacing w:after="0"/>
         <w:rPr>
           <w:b/>
           <w:sz w:val="20"/>
           <w:szCs w:val="20"/>
         </w:rPr>
       </w:pPr>
-      <w:bookmarkStart w:id="0" w:name="_heading=h.gjdgxs" w:colFirst="0" w:colLast="0"/>
-      <w:bookmarkEnd w:id="0"/>
+      <w:bookmarkStart w:id="4" w:name="_heading=h.gjdgxs" w:colFirst="0" w:colLast="0"/>
+      <w:bookmarkEnd w:id="4"/>
       <w:r>
         <w:rPr>
           <w:b/>
           <w:sz w:val="20"/>
           <w:szCs w:val="20"/>
         </w:rPr>
-        <w:t xml:space="preserve">COLLEGE: CNAS </w:t>
+        <w:t>COLLEGE:</w:t>
       </w:r>
       <w:r>
         <w:rPr>
@@ -233,8 +134,7 @@
           <w:sz w:val="20"/>
           <w:szCs w:val="20"/>
         </w:rPr>
-        <w:tab/>
-        <w:t>DEPT: COMPUTER SCIENCE</w:t>
+        <w:t xml:space="preserve"> </w:t>
       </w:r>
       <w:r>
         <w:rPr>
@@ -251,7 +151,48 @@
           <w:szCs w:val="20"/>
         </w:rPr>
         <w:tab/>
-        <w:t xml:space="preserve">LEVEL: 200 </w:t>
+        <w:t xml:space="preserve">DEPT: </w:t>
+      </w:r>
+      <w:r>
+        <w:rPr>
+          <w:b/>
+          <w:sz w:val="20"/>
+          <w:szCs w:val="20"/>
+        </w:rPr>
+        <w:tab/>
+      </w:r>
+      <w:r>
+        <w:rPr>
+          <w:b/>
+          <w:sz w:val="20"/>
+          <w:szCs w:val="20"/>
+        </w:rPr>
+        <w:tab/>
+      </w:r>
+      <w:r>
+        <w:rPr>
+          <w:b/>
+          <w:sz w:val="20"/>
+          <w:szCs w:val="20"/>
+        </w:rPr>
+        <w:tab/>
+        <w:t>LEVEL:</w:t>
+      </w:r>
+      <w:r>
+        <w:rPr>
+          <w:b/>
+          <w:sz w:val="20"/>
+          <w:szCs w:val="20"/>
+        </w:rPr>
+        <w:tab/>
+      </w:r>
+      <w:r>
+        <w:rPr>
+          <w:b/>
+          <w:sz w:val="20"/>
+          <w:szCs w:val="20"/>
+        </w:rPr>
+        <w:tab/>
       </w:r>
       <w:r>
         <w:rPr>
@@ -1154,8 +1095,6 @@
             <w:pPr>
               <w:jc w:val="center"/>
             </w:pPr>
-            <w:bookmarkStart w:id="1" w:name="_GoBack"/>
-            <w:bookmarkEnd w:id="1"/>
           </w:p>
         </w:tc>
         <w:tc>
@@ -2247,6 +2186,14 @@
     </w:sectPr>
   </w:body>
 </w:document>
+</file>
+
+<file path=word/people.xml><?xml version="1.0" encoding="utf-8"?>
+<w15:people xmlns:wpc="http://schemas.microsoft.com/office/word/2010/wordprocessingCanvas" xmlns:mo="http://schemas.microsoft.com/office/mac/office/2008/main" xmlns:mc="http://schemas.openxmlformats.org/markup-compatibility/2006" xmlns:mv="urn:schemas-microsoft-com:mac:vml" xmlns:o="urn:schemas-microsoft-com:office:office" xmlns:r="http://schemas.openxmlformats.org/officeDocument/2006/relationships" xmlns:m="http://schemas.openxmlformats.org/officeDocument/2006/math" xmlns:v="urn:schemas-microsoft-com:vml" xmlns:wp14="http://schemas.microsoft.com/office/word/2010/wordprocessingDrawing" xmlns:wp="http://schemas.openxmlformats.org/drawingml/2006/wordprocessingDrawing" xmlns:w10="urn:schemas-microsoft-com:office:word" xmlns:w="http://schemas.openxmlformats.org/wordprocessingml/2006/main" xmlns:w14="http://schemas.microsoft.com/office/word/2010/wordml" xmlns:w15="http://schemas.microsoft.com/office/word/2012/wordml" xmlns:wpg="http://schemas.microsoft.com/office/word/2010/wordprocessingGroup" xmlns:wpi="http://schemas.microsoft.com/office/word/2010/wordprocessingInk" xmlns:wne="http://schemas.microsoft.com/office/word/2006/wordml" xmlns:wps="http://schemas.microsoft.com/office/word/2010/wordprocessingShape" mc:Ignorable="w14 w15 wp14">
+  <w15:person w15:author="Microsoft Office User">
+    <w15:presenceInfo w15:providerId="None" w15:userId="Microsoft Office User"/>
+  </w15:person>
+</w15:people>
 </file>
 
 <file path=word/styles.xml><?xml version="1.0" encoding="utf-8"?>
@@ -2877,6 +2824,36 @@
       </w:tblCellMar>
     </w:tblPr>
   </w:style>
+  <w:style w:type="paragraph" w:styleId="BalloonText">
+    <w:name w:val="Balloon Text"/>
+    <w:basedOn w:val="Normal"/>
+    <w:link w:val="BalloonTextChar"/>
+    <w:uiPriority w:val="99"/>
+    <w:semiHidden/>
+    <w:unhideWhenUsed/>
+    <w:rsid w:val="00D54E9B"/>
+    <w:pPr>
+      <w:spacing w:after="0" w:line="240" w:lineRule="auto"/>
+    </w:pPr>
+    <w:rPr>
+      <w:rFonts w:ascii="Times New Roman" w:hAnsi="Times New Roman" w:cs="Times New Roman"/>
+      <w:sz w:val="18"/>
+      <w:szCs w:val="18"/>
+    </w:rPr>
+  </w:style>
+  <w:style w:type="character" w:customStyle="1" w:styleId="BalloonTextChar">
+    <w:name w:val="Balloon Text Char"/>
+    <w:basedOn w:val="DefaultParagraphFont"/>
+    <w:link w:val="BalloonText"/>
+    <w:uiPriority w:val="99"/>
+    <w:semiHidden/>
+    <w:rsid w:val="00D54E9B"/>
+    <w:rPr>
+      <w:rFonts w:ascii="Times New Roman" w:hAnsi="Times New Roman" w:cs="Times New Roman"/>
+      <w:sz w:val="18"/>
+      <w:szCs w:val="18"/>
+    </w:rPr>
+  </w:style>
 </w:styles>
 </file>
 

</xml_diff>